<commit_message>
Modified the template and output images in replace merge field with HTML sample
</commit_message>
<xml_diff>
--- a/Replace-Merge-field-with-HTML/Console-App-.NET-Framework/Replace-Merge-field-with-HTML/Template.docx
+++ b/Replace-Merge-field-with-HTML/Console-App-.NET-Framework/Replace-Merge-field-with-HTML/Template.docx
@@ -586,131 +586,134 @@
         </w:rPr>
         <w:t>,</w:t>
       </w:r>
+    </w:p>
+    <w:p>
+      <w:pPr>
+        <w:rPr>
+          <w:rFonts w:asciiTheme="minorHAnsi" w:hAnsiTheme="minorHAnsi" w:cs="Segoe UI"/>
+          <w:color w:val="3C4D6F"/>
+        </w:rPr>
+      </w:pPr>
+    </w:p>
+    <w:p>
+      <w:pPr>
+        <w:rPr>
+          <w:rFonts w:asciiTheme="minorHAnsi" w:hAnsiTheme="minorHAnsi" w:cs="Segoe UI"/>
+          <w:color w:val="3C4D6F"/>
+        </w:rPr>
+      </w:pPr>
+      <w:r>
+        <w:rPr>
+          <w:rFonts w:asciiTheme="minorHAnsi" w:hAnsiTheme="minorHAnsi" w:cs="Segoe UI"/>
+          <w:color w:val="3C4D6F"/>
+        </w:rPr>
+        <w:t xml:space="preserve">We appreciate you for the sales done in your products. All orders placed for your concerned customers have been shipped. Below given are the details of the </w:t>
+      </w:r>
+      <w:r>
+        <w:rPr>
+          <w:rFonts w:asciiTheme="minorHAnsi" w:hAnsiTheme="minorHAnsi" w:cs="Segoe UI"/>
+          <w:color w:val="3C4D6F"/>
+        </w:rPr>
+        <w:t xml:space="preserve">product </w:t>
+      </w:r>
+      <w:r>
+        <w:rPr>
+          <w:rFonts w:asciiTheme="minorHAnsi" w:hAnsiTheme="minorHAnsi" w:cs="Segoe UI"/>
+          <w:color w:val="3C4D6F"/>
+        </w:rPr>
+        <w:t>shipped.</w:t>
+      </w:r>
+    </w:p>
+    <w:p>
+      <w:pPr>
+        <w:rPr>
+          <w:rFonts w:asciiTheme="minorHAnsi" w:hAnsiTheme="minorHAnsi" w:cs="Segoe UI"/>
+          <w:color w:val="3C4D6F"/>
+        </w:rPr>
+      </w:pPr>
+    </w:p>
+    <w:p>
+      <w:pPr>
+        <w:rPr>
+          <w:rFonts w:asciiTheme="minorHAnsi" w:hAnsiTheme="minorHAnsi" w:cs="Segoe UI"/>
+          <w:b/>
+          <w:bCs/>
+          <w:color w:val="3C4D6F"/>
+        </w:rPr>
+      </w:pPr>
+      <w:r>
+        <w:rPr>
+          <w:rFonts w:asciiTheme="minorHAnsi" w:hAnsiTheme="minorHAnsi" w:cs="Segoe UI"/>
+          <w:b/>
+          <w:bCs/>
+          <w:color w:val="3C4D6F"/>
+        </w:rPr>
+        <w:t>Product Details:</w:t>
+      </w:r>
+    </w:p>
+    <w:p>
+      <w:pPr>
+        <w:rPr>
+          <w:rFonts w:asciiTheme="minorHAnsi" w:hAnsiTheme="minorHAnsi" w:cs="Segoe UI"/>
+          <w:color w:val="3C4D6F"/>
+        </w:rPr>
+      </w:pPr>
+      <w:r>
+        <w:rPr>
+          <w:rFonts w:asciiTheme="minorHAnsi" w:hAnsiTheme="minorHAnsi" w:cs="Segoe UI"/>
+          <w:color w:val="3C4D6F"/>
+        </w:rPr>
+        <w:fldChar w:fldCharType="begin"/>
+      </w:r>
+      <w:r>
+        <w:rPr>
+          <w:rFonts w:asciiTheme="minorHAnsi" w:hAnsiTheme="minorHAnsi" w:cs="Segoe UI"/>
+          <w:color w:val="3C4D6F"/>
+        </w:rPr>
+        <w:instrText xml:space="preserve"> MERGEFIELD  ProductList  \* MERGEFORMAT </w:instrText>
+      </w:r>
+      <w:r>
+        <w:rPr>
+          <w:rFonts w:asciiTheme="minorHAnsi" w:hAnsiTheme="minorHAnsi" w:cs="Segoe UI"/>
+          <w:color w:val="3C4D6F"/>
+        </w:rPr>
+        <w:fldChar w:fldCharType="separate"/>
+      </w:r>
+      <w:r>
+        <w:rPr>
+          <w:rFonts w:asciiTheme="minorHAnsi" w:hAnsiTheme="minorHAnsi" w:cs="Segoe UI"/>
+          <w:noProof/>
+          <w:color w:val="3C4D6F"/>
+        </w:rPr>
+        <w:t>«ProductList»</w:t>
+      </w:r>
+      <w:r>
+        <w:rPr>
+          <w:rFonts w:asciiTheme="minorHAnsi" w:hAnsiTheme="minorHAnsi" w:cs="Segoe UI"/>
+          <w:color w:val="3C4D6F"/>
+        </w:rPr>
+        <w:fldChar w:fldCharType="end"/>
+      </w:r>
       <w:bookmarkStart w:id="0" w:name="_GoBack"/>
       <w:bookmarkEnd w:id="0"/>
     </w:p>
     <w:p>
       <w:pPr>
-        <w:rPr>
-          <w:rFonts w:asciiTheme="minorHAnsi" w:hAnsiTheme="minorHAnsi" w:cs="Segoe UI"/>
-          <w:color w:val="3C4D6F"/>
-        </w:rPr>
-      </w:pPr>
-    </w:p>
-    <w:p>
-      <w:pPr>
-        <w:rPr>
-          <w:rFonts w:asciiTheme="minorHAnsi" w:hAnsiTheme="minorHAnsi" w:cs="Segoe UI"/>
-          <w:color w:val="3C4D6F"/>
-        </w:rPr>
-      </w:pPr>
-      <w:r>
-        <w:rPr>
-          <w:rFonts w:asciiTheme="minorHAnsi" w:hAnsiTheme="minorHAnsi" w:cs="Segoe UI"/>
-          <w:color w:val="3C4D6F"/>
-        </w:rPr>
-        <w:t xml:space="preserve">We appreciate you for the sales done in your products. All orders placed for your concerned customers have been shipped. Below given are the details of the </w:t>
-      </w:r>
-      <w:r>
-        <w:rPr>
-          <w:rFonts w:asciiTheme="minorHAnsi" w:hAnsiTheme="minorHAnsi" w:cs="Segoe UI"/>
-          <w:color w:val="3C4D6F"/>
-        </w:rPr>
-        <w:t xml:space="preserve">product </w:t>
-      </w:r>
-      <w:r>
-        <w:rPr>
-          <w:rFonts w:asciiTheme="minorHAnsi" w:hAnsiTheme="minorHAnsi" w:cs="Segoe UI"/>
-          <w:color w:val="3C4D6F"/>
-        </w:rPr>
-        <w:t>shipped.</w:t>
-      </w:r>
-    </w:p>
-    <w:p>
-      <w:pPr>
-        <w:rPr>
-          <w:rFonts w:asciiTheme="minorHAnsi" w:hAnsiTheme="minorHAnsi" w:cs="Segoe UI"/>
-          <w:color w:val="3C4D6F"/>
-        </w:rPr>
-      </w:pPr>
-    </w:p>
-    <w:p>
-      <w:pPr>
-        <w:rPr>
-          <w:rFonts w:asciiTheme="minorHAnsi" w:hAnsiTheme="minorHAnsi" w:cs="Segoe UI"/>
-          <w:b/>
-          <w:bCs/>
-          <w:color w:val="3C4D6F"/>
-        </w:rPr>
-      </w:pPr>
-      <w:r>
-        <w:rPr>
-          <w:rFonts w:asciiTheme="minorHAnsi" w:hAnsiTheme="minorHAnsi" w:cs="Segoe UI"/>
-          <w:b/>
-          <w:bCs/>
-          <w:color w:val="3C4D6F"/>
-        </w:rPr>
-        <w:t>Product Details:</w:t>
-      </w:r>
-    </w:p>
-    <w:p>
-      <w:pPr>
-        <w:rPr>
-          <w:rFonts w:asciiTheme="minorHAnsi" w:hAnsiTheme="minorHAnsi" w:cs="Segoe UI"/>
-          <w:color w:val="3C4D6F"/>
-        </w:rPr>
-      </w:pPr>
-      <w:r>
-        <w:rPr>
-          <w:rFonts w:asciiTheme="minorHAnsi" w:hAnsiTheme="minorHAnsi" w:cs="Segoe UI"/>
-          <w:color w:val="3C4D6F"/>
-        </w:rPr>
-        <w:fldChar w:fldCharType="begin"/>
-      </w:r>
-      <w:r>
-        <w:rPr>
-          <w:rFonts w:asciiTheme="minorHAnsi" w:hAnsiTheme="minorHAnsi" w:cs="Segoe UI"/>
-          <w:color w:val="3C4D6F"/>
-        </w:rPr>
-        <w:instrText xml:space="preserve"> MERGEFIELD  ProductList  \* MERGEFORMAT </w:instrText>
-      </w:r>
-      <w:r>
-        <w:rPr>
-          <w:rFonts w:asciiTheme="minorHAnsi" w:hAnsiTheme="minorHAnsi" w:cs="Segoe UI"/>
-          <w:color w:val="3C4D6F"/>
-        </w:rPr>
-        <w:fldChar w:fldCharType="separate"/>
-      </w:r>
-      <w:r>
-        <w:rPr>
-          <w:rFonts w:asciiTheme="minorHAnsi" w:hAnsiTheme="minorHAnsi" w:cs="Segoe UI"/>
-          <w:noProof/>
-          <w:color w:val="3C4D6F"/>
-        </w:rPr>
-        <w:t>«ProductList»</w:t>
-      </w:r>
-      <w:r>
-        <w:rPr>
-          <w:rFonts w:asciiTheme="minorHAnsi" w:hAnsiTheme="minorHAnsi" w:cs="Segoe UI"/>
-          <w:color w:val="3C4D6F"/>
-        </w:rPr>
-        <w:fldChar w:fldCharType="end"/>
-      </w:r>
-    </w:p>
-    <w:p>
-      <w:pPr>
-        <w:rPr>
-          <w:rFonts w:asciiTheme="minorHAnsi" w:hAnsiTheme="minorHAnsi" w:cs="Segoe UI"/>
-          <w:color w:val="3C4D6F"/>
+        <w:pStyle w:val="Closing"/>
+        <w:spacing w:after="0" w:line="360" w:lineRule="auto"/>
+        <w:ind w:left="5760" w:firstLine="720"/>
+        <w:rPr>
+          <w:rFonts w:asciiTheme="minorHAnsi" w:hAnsiTheme="minorHAnsi"/>
+          <w:sz w:val="24"/>
+          <w:szCs w:val="24"/>
         </w:rPr>
       </w:pPr>
     </w:p>
     <w:p>
       <w:pPr>
         <w:pStyle w:val="Closing"/>
-        <w:spacing w:after="0" w:line="240" w:lineRule="auto"/>
+        <w:spacing w:after="0" w:line="360" w:lineRule="auto"/>
         <w:ind w:left="5760" w:firstLine="720"/>
-        <w:jc w:val="right"/>
         <w:rPr>
           <w:rFonts w:asciiTheme="minorHAnsi" w:hAnsiTheme="minorHAnsi"/>
           <w:color w:val="283A5E"/>
@@ -733,7 +736,6 @@
         <w:pStyle w:val="Signature"/>
         <w:spacing w:line="360" w:lineRule="auto"/>
         <w:ind w:left="5760" w:firstLine="720"/>
-        <w:jc w:val="right"/>
         <w:rPr>
           <w:rFonts w:asciiTheme="minorHAnsi" w:hAnsiTheme="minorHAnsi"/>
           <w:b/>
@@ -746,40 +748,7 @@
           <w:b/>
           <w:color w:val="283A5E"/>
         </w:rPr>
-        <w:fldChar w:fldCharType="begin"/>
-      </w:r>
-      <w:r>
-        <w:rPr>
-          <w:rFonts w:asciiTheme="minorHAnsi" w:hAnsiTheme="minorHAnsi"/>
-          <w:b/>
-          <w:color w:val="283A5E"/>
-        </w:rPr>
-        <w:instrText xml:space="preserve"> MERGEFIELD  CompanyName  \* MERGEFORMAT </w:instrText>
-      </w:r>
-      <w:r>
-        <w:rPr>
-          <w:rFonts w:asciiTheme="minorHAnsi" w:hAnsiTheme="minorHAnsi"/>
-          <w:b/>
-          <w:color w:val="283A5E"/>
-        </w:rPr>
-        <w:fldChar w:fldCharType="separate"/>
-      </w:r>
-      <w:r>
-        <w:rPr>
-          <w:rFonts w:asciiTheme="minorHAnsi" w:hAnsiTheme="minorHAnsi"/>
-          <w:b/>
-          <w:noProof/>
-          <w:color w:val="283A5E"/>
-        </w:rPr>
-        <w:t>«CompanyName»</w:t>
-      </w:r>
-      <w:r>
-        <w:rPr>
-          <w:rFonts w:asciiTheme="minorHAnsi" w:hAnsiTheme="minorHAnsi"/>
-          <w:b/>
-          <w:color w:val="283A5E"/>
-        </w:rPr>
-        <w:fldChar w:fldCharType="end"/>
+        <w:t>Adventure Works Cycles.</w:t>
       </w:r>
     </w:p>
     <w:p>

</xml_diff>